<commit_message>
Update Spatial Temporal Analysis document with new insights
</commit_message>
<xml_diff>
--- a/project/docs/Spatial Temporal Analysis.docx
+++ b/project/docs/Spatial Temporal Analysis.docx
@@ -1616,6 +1616,152 @@
         </w:rPr>
         <w:t>Experimental Benchmarks</w:t>
       </w:r>
+    </w:p>
+    <w:p>
+      <w:pPr>
+        <w:rPr>
+          <w:bCs/>
+        </w:rPr>
+      </w:pPr>
+      <w:r>
+        <w:rPr>
+          <w:bCs/>
+        </w:rPr>
+        <w:t>Experimental validation of the medallion architecture was conducted under resource-constrained conditions to demonstrate architectural elasticity, data quality validation effectiveness, and fault tolerance mechanisms described above.  All experiments were executed on a single laptop with limited compute resources, validating that the architecture functions correctly without requiring production-scale infrastructure.</w:t>
+      </w:r>
+    </w:p>
+    <w:p>
+      <w:pPr>
+        <w:rPr>
+          <w:bCs/>
+        </w:rPr>
+      </w:pPr>
+    </w:p>
+    <w:p>
+      <w:pPr>
+        <w:rPr>
+          <w:bCs/>
+        </w:rPr>
+      </w:pPr>
+      <w:r>
+        <w:rPr>
+          <w:bCs/>
+        </w:rPr>
+        <w:t xml:space="preserve">Initial benchmarking with a baseline configuration of two Spark workers (2 core 2GB </w:t>
+      </w:r>
+      <w:r>
+        <w:rPr>
+          <w:bCs/>
+        </w:rPr>
+        <w:t>RAM</w:t>
+      </w:r>
+      <w:r>
+        <w:rPr>
+          <w:bCs/>
+        </w:rPr>
+        <w:t xml:space="preserve"> each) revealed resource contention when processing 500 events per second from the synthetic producer described in the methodology.  The baseline configuration achieved an average throughput of 316.7 events per second, falling short of the target rate, while end-to-end latency measurements showed median (P50) latency of 711.5 and 95 percentile (P95) latency of 745.8 seconds, indicating significant processing backlog accumulation.  This resource contention validated the need for elastic scaling capabilities within the architecture to address computational bottlenecks.</w:t>
+      </w:r>
+    </w:p>
+    <w:p>
+      <w:pPr>
+        <w:rPr>
+          <w:bCs/>
+        </w:rPr>
+      </w:pPr>
+    </w:p>
+    <w:p>
+      <w:pPr>
+        <w:rPr>
+          <w:bCs/>
+        </w:rPr>
+      </w:pPr>
+      <w:r>
+        <w:rPr>
+          <w:bCs/>
+        </w:rPr>
+        <w:t>The addition of a third spark worker, representing a 50% compute increase, demonstrated the architecture’s elasticity and scalability characteristics.  The scaled configuration achieved 429.8 events per second throughput (35.7% improvement) while reducing P50 latency to 376.1 seconds (47.1% reduction) and P95 latency to 416.2 seconds (44.2 reduction), with latency reductions exceeding the proportional resource increase.  Dynamic executor allocation enabled efficient resource utilization, allowing jobs to scale elastically based on processing backlog without manual intervention, addressing the performance bottlenecks observed in the baseline configuration.</w:t>
+      </w:r>
+    </w:p>
+    <w:p>
+      <w:pPr>
+        <w:rPr>
+          <w:bCs/>
+        </w:rPr>
+      </w:pPr>
+    </w:p>
+    <w:p>
+      <w:pPr>
+        <w:rPr>
+          <w:bCs/>
+        </w:rPr>
+      </w:pPr>
+      <w:r>
+        <w:rPr>
+          <w:bCs/>
+        </w:rPr>
+        <w:lastRenderedPageBreak/>
+        <w:t xml:space="preserve">Error injection testing was conducted to validate the effectiveness of inline quality validation through Amazon </w:t>
+      </w:r>
+      <w:proofErr w:type="spellStart"/>
+      <w:r>
+        <w:rPr>
+          <w:bCs/>
+        </w:rPr>
+        <w:t>Deequ</w:t>
+      </w:r>
+      <w:proofErr w:type="spellEnd"/>
+      <w:r>
+        <w:rPr>
+          <w:bCs/>
+        </w:rPr>
+        <w:t xml:space="preserve"> constraint checks integrated within the silver layer processing described in the methodology.  Synthetic events were injected with values violating configured constraints: trip distances outside the </w:t>
+      </w:r>
+      <w:r>
+        <w:rPr>
+          <w:bCs/>
+        </w:rPr>
+        <w:t>0.1-200-mile</w:t>
+      </w:r>
+      <w:r>
+        <w:rPr>
+          <w:bCs/>
+        </w:rPr>
+        <w:t xml:space="preserve"> range, fare amounts below $2.50 or above $1,000, and passenger counts outside the 1-6 range.  The quality validation mechanism demonstrated complete isolation of all constraint-violating events to separate quarantine tables without blocking pipeline progress, achieving a 100% quarantine rate.  This validates the inline quality validation approach for addressing the data quality challenge outlined above, demonstrating that comprehensive constraint-based checks can execute within the streaming pipeline while maintaining throughput and preventing corrupted data propagation through downstream layers.</w:t>
+      </w:r>
+    </w:p>
+    <w:p>
+      <w:pPr>
+        <w:rPr>
+          <w:bCs/>
+        </w:rPr>
+      </w:pPr>
+    </w:p>
+    <w:p>
+      <w:pPr>
+        <w:rPr>
+          <w:bCs/>
+        </w:rPr>
+      </w:pPr>
+      <w:r>
+        <w:rPr>
+          <w:bCs/>
+        </w:rPr>
+        <w:t xml:space="preserve">Fault tolerance testing validated the architecture’s resilience through Docker restart policies and Spark’s checkpointing mechanisms implementing the exactly-once semantics described previously.  Out-of-memory (OOM) failure scenarios were handled by Spark’s executor failure recovery mechanisms, allowing jobs to continue </w:t>
+      </w:r>
+      <w:r>
+        <w:rPr>
+          <w:bCs/>
+        </w:rPr>
+        <w:t>running through automatic executor replacement and checkpoint-based recovery without data loss.  Docker restart policies provided additional resilience for container-level failures, ensuring service availability across infrastructure disruptions.  Manual node termination tests demonstrated continued pipeline operation without catastrophic failure, validating that the system tolerates worker failures while maintaining exactly-once processing guarantees.  These tests validate idempotency mechanisms outlined above, demonstrating that coordinated checkpointing between Kafka offsets and Iceberg table commits enables reliable recovery without data loss or duplication across failure scenarios.</w:t>
+      </w:r>
+    </w:p>
+    <w:p>
+      <w:pPr>
+        <w:jc w:val="center"/>
+        <w:rPr>
+          <w:bCs/>
+        </w:rPr>
+      </w:pPr>
     </w:p>
     <w:p>
       <w:pPr>

</xml_diff>